<commit_message>
Added list of the table export files for each table.
</commit_message>
<xml_diff>
--- a/text/Appendix_salaries.docx
+++ b/text/Appendix_salaries.docx
@@ -89,7 +89,7 @@
         <w:pStyle w:val="Date"/>
       </w:pPr>
       <w:r>
-        <w:t xml:space="preserve">2019-10-30</w:t>
+        <w:t xml:space="preserve">2019-11-12</w:t>
       </w:r>
     </w:p>
     <w:p>
@@ -433,7 +433,18 @@
         <w:pStyle w:val="FirstParagraph"/>
       </w:pPr>
       <w:r>
-        <w:t xml:space="preserve">Table 1 lists the annual salaries, as of 2018, by job title (median, and the 25% and 75% percentile), for all occupations identified as having similar names as the normative description. Blank salaries (</w:t>
+        <w:t xml:space="preserve">Table 1 (</w:t>
+      </w:r>
+      <w:hyperlink r:id="rId29">
+        <w:r>
+          <w:rPr>
+            <w:rStyle w:val="Hyperlink"/>
+          </w:rPr>
+          <w:t xml:space="preserve">nlm.extract.csv</w:t>
+        </w:r>
+      </w:hyperlink>
+      <w:r>
+        <w:t xml:space="preserve">) lists the annual salaries, as of 2018, by job title (median, and the 25% and 75% percentile), for all occupations identified as having similar names as the normative description. Blank salaries (</w:t>
       </w:r>
       <w:r>
         <w:t xml:space="preserve">“</w:t>
@@ -8564,7 +8575,18 @@
         <w:pStyle w:val="BodyText"/>
       </w:pPr>
       <w:r>
-        <w:t xml:space="preserve">Table 2 lists the ranges, as defined above, for each of the normative description, based on the underlying occupations identified.</w:t>
+        <w:t xml:space="preserve">Table 2 (</w:t>
+      </w:r>
+      <w:hyperlink r:id="rId30">
+        <w:r>
+          <w:rPr>
+            <w:rStyle w:val="Hyperlink"/>
+          </w:rPr>
+          <w:t xml:space="preserve">nlm.collapsed.csv</w:t>
+        </w:r>
+      </w:hyperlink>
+      <w:r>
+        <w:t xml:space="preserve">)lists the ranges, as defined above, for each of the normative description, based on the underlying occupations identified.</w:t>
       </w:r>
     </w:p>
     <w:tbl>
@@ -9619,7 +9641,18 @@
         <w:pStyle w:val="BodyText"/>
       </w:pPr>
       <w:r>
-        <w:t xml:space="preserve">Table 3 lists the statistics associated with each of the L-VH categories. While we defined the categories based on our own experience, ex ante, they match up well with observed median salaries in 2018.</w:t>
+        <w:t xml:space="preserve">Table 3 (</w:t>
+      </w:r>
+      <w:hyperlink r:id="rId31">
+        <w:r>
+          <w:rPr>
+            <w:rStyle w:val="Hyperlink"/>
+          </w:rPr>
+          <w:t xml:space="preserve">nlm.categories.csv</w:t>
+        </w:r>
+      </w:hyperlink>
+      <w:r>
+        <w:t xml:space="preserve">)lists the statistics associated with each of the L-VH categories. While we defined the categories based on our own experience, ex ante, they match up well with observed median salaries in 2018.</w:t>
       </w:r>
     </w:p>
     <w:tbl>
@@ -10013,11 +10046,11 @@
       <w:pPr>
         <w:pStyle w:val="Heading1"/>
       </w:pPr>
-      <w:bookmarkStart w:id="29" w:name="full-code-and-data"/>
+      <w:bookmarkStart w:id="32" w:name="full-code-and-data"/>
       <w:r>
         <w:t xml:space="preserve">Full code and data</w:t>
       </w:r>
-      <w:bookmarkEnd w:id="29"/>
+      <w:bookmarkEnd w:id="32"/>
     </w:p>
     <w:p>
       <w:pPr>
@@ -10029,7 +10062,7 @@
       <w:r>
         <w:t xml:space="preserve"> </w:t>
       </w:r>
-      <w:hyperlink r:id="rId30">
+      <w:hyperlink r:id="rId33">
         <w:r>
           <w:rPr>
             <w:rStyle w:val="Hyperlink"/>
@@ -10048,14 +10081,14 @@
       <w:pPr>
         <w:pStyle w:val="Heading1"/>
       </w:pPr>
-      <w:bookmarkStart w:id="31" w:name="references"/>
+      <w:bookmarkStart w:id="34" w:name="references"/>
       <w:r>
         <w:t xml:space="preserve">References</w:t>
       </w:r>
-      <w:bookmarkEnd w:id="31"/>
+      <w:bookmarkEnd w:id="34"/>
     </w:p>
-    <w:bookmarkStart w:id="48" w:name="refs"/>
-    <w:bookmarkStart w:id="33" w:name="ref-blssoc"/>
+    <w:bookmarkStart w:id="51" w:name="refs"/>
+    <w:bookmarkStart w:id="36" w:name="ref-blssoc"/>
     <w:p>
       <w:pPr>
         <w:pStyle w:val="Bibliography"/>
@@ -10066,7 +10099,7 @@
       <w:r>
         <w:t xml:space="preserve"> </w:t>
       </w:r>
-      <w:hyperlink r:id="rId32">
+      <w:hyperlink r:id="rId35">
         <w:r>
           <w:rPr>
             <w:rStyle w:val="Hyperlink"/>
@@ -10078,8 +10111,8 @@
         <w:t xml:space="preserve">.</w:t>
       </w:r>
     </w:p>
-    <w:bookmarkEnd w:id="33"/>
-    <w:bookmarkStart w:id="35" w:name="ref-blsoesdata"/>
+    <w:bookmarkEnd w:id="36"/>
+    <w:bookmarkStart w:id="38" w:name="ref-blsoesdata"/>
     <w:p>
       <w:pPr>
         <w:pStyle w:val="Bibliography"/>
@@ -10090,7 +10123,7 @@
       <w:r>
         <w:t xml:space="preserve"> </w:t>
       </w:r>
-      <w:hyperlink r:id="rId34">
+      <w:hyperlink r:id="rId37">
         <w:r>
           <w:rPr>
             <w:rStyle w:val="Hyperlink"/>
@@ -10102,8 +10135,8 @@
         <w:t xml:space="preserve">.</w:t>
       </w:r>
     </w:p>
-    <w:bookmarkEnd w:id="35"/>
-    <w:bookmarkStart w:id="37" w:name="ref-blsoesmethods"/>
+    <w:bookmarkEnd w:id="38"/>
+    <w:bookmarkStart w:id="40" w:name="ref-blsoesmethods"/>
     <w:p>
       <w:pPr>
         <w:pStyle w:val="Bibliography"/>
@@ -10114,7 +10147,7 @@
       <w:r>
         <w:t xml:space="preserve"> </w:t>
       </w:r>
-      <w:hyperlink r:id="rId36">
+      <w:hyperlink r:id="rId39">
         <w:r>
           <w:rPr>
             <w:rStyle w:val="Hyperlink"/>
@@ -10126,8 +10159,8 @@
         <w:t xml:space="preserve">.</w:t>
       </w:r>
     </w:p>
-    <w:bookmarkEnd w:id="37"/>
-    <w:bookmarkStart w:id="39" w:name="ref-onetdescription"/>
+    <w:bookmarkEnd w:id="40"/>
+    <w:bookmarkStart w:id="42" w:name="ref-onetdescription"/>
     <w:p>
       <w:pPr>
         <w:pStyle w:val="Bibliography"/>
@@ -10138,7 +10171,7 @@
       <w:r>
         <w:t xml:space="preserve"> </w:t>
       </w:r>
-      <w:hyperlink r:id="rId38">
+      <w:hyperlink r:id="rId41">
         <w:r>
           <w:rPr>
             <w:rStyle w:val="Hyperlink"/>
@@ -10150,8 +10183,8 @@
         <w:t xml:space="preserve">.</w:t>
       </w:r>
     </w:p>
-    <w:bookmarkEnd w:id="39"/>
-    <w:bookmarkStart w:id="41" w:name="ref-onetdictionary"/>
+    <w:bookmarkEnd w:id="42"/>
+    <w:bookmarkStart w:id="44" w:name="ref-onetdictionary"/>
     <w:p>
       <w:pPr>
         <w:pStyle w:val="Bibliography"/>
@@ -10162,7 +10195,7 @@
       <w:r>
         <w:t xml:space="preserve"> </w:t>
       </w:r>
-      <w:hyperlink r:id="rId40">
+      <w:hyperlink r:id="rId43">
         <w:r>
           <w:rPr>
             <w:rStyle w:val="Hyperlink"/>
@@ -10174,8 +10207,8 @@
         <w:t xml:space="preserve">.</w:t>
       </w:r>
     </w:p>
-    <w:bookmarkEnd w:id="41"/>
-    <w:bookmarkStart w:id="43" w:name="ref-onetdata"/>
+    <w:bookmarkEnd w:id="44"/>
+    <w:bookmarkStart w:id="46" w:name="ref-onetdata"/>
     <w:p>
       <w:pPr>
         <w:pStyle w:val="Bibliography"/>
@@ -10186,7 +10219,7 @@
       <w:r>
         <w:t xml:space="preserve"> </w:t>
       </w:r>
-      <w:hyperlink r:id="rId42">
+      <w:hyperlink r:id="rId45">
         <w:r>
           <w:rPr>
             <w:rStyle w:val="Hyperlink"/>
@@ -10198,8 +10231,8 @@
         <w:t xml:space="preserve">.</w:t>
       </w:r>
     </w:p>
-    <w:bookmarkEnd w:id="43"/>
-    <w:bookmarkStart w:id="45" w:name="ref-fuzzyjoin"/>
+    <w:bookmarkEnd w:id="46"/>
+    <w:bookmarkStart w:id="48" w:name="ref-fuzzyjoin"/>
     <w:p>
       <w:pPr>
         <w:pStyle w:val="Bibliography"/>
@@ -10222,7 +10255,7 @@
       <w:r>
         <w:t xml:space="preserve"> </w:t>
       </w:r>
-      <w:hyperlink r:id="rId44">
+      <w:hyperlink r:id="rId47">
         <w:r>
           <w:rPr>
             <w:rStyle w:val="Hyperlink"/>
@@ -10234,8 +10267,8 @@
         <w:t xml:space="preserve">.</w:t>
       </w:r>
     </w:p>
-    <w:bookmarkEnd w:id="45"/>
-    <w:bookmarkStart w:id="47" w:name="ref-jarowinkler"/>
+    <w:bookmarkEnd w:id="48"/>
+    <w:bookmarkStart w:id="50" w:name="ref-jarowinkler"/>
     <w:p>
       <w:pPr>
         <w:pStyle w:val="Bibliography"/>
@@ -10258,7 +10291,7 @@
       <w:r>
         <w:t xml:space="preserve"> </w:t>
       </w:r>
-      <w:hyperlink r:id="rId46">
+      <w:hyperlink r:id="rId49">
         <w:r>
           <w:rPr>
             <w:rStyle w:val="Hyperlink"/>
@@ -10270,8 +10303,8 @@
         <w:t xml:space="preserve">.</w:t>
       </w:r>
     </w:p>
-    <w:bookmarkEnd w:id="47"/>
-    <w:bookmarkEnd w:id="48"/>
+    <w:bookmarkEnd w:id="50"/>
+    <w:bookmarkEnd w:id="51"/>
     <w:sectPr/>
   </w:body>
 </w:document>

</xml_diff>